<commit_message>
[PT-141 PT-96] Changes on tests
</commit_message>
<xml_diff>
--- a/docs/Reuniones/Sprint 2/Pruebas Funcionales/20130924 PT-141 Pruebas Funcionales - Editar Película.docx
+++ b/docs/Reuniones/Sprint 2/Pruebas Funcionales/20130924 PT-141 Pruebas Funcionales - Editar Película.docx
@@ -525,7 +525,19 @@
         <w:rPr>
           <w:i/>
         </w:rPr>
-        <w:t>El administrador no es capaz de editar la película que desea porque los datos colisionan con los de una película ya creada.</w:t>
+        <w:t xml:space="preserve">El administrador </w:t>
+      </w:r>
+      <w:r>
+        <w:rPr>
+          <w:i/>
+        </w:rPr>
+        <w:t>desea eliminar una película de la base de datos</w:t>
+      </w:r>
+      <w:r>
+        <w:rPr>
+          <w:i/>
+        </w:rPr>
+        <w:t>.</w:t>
       </w:r>
     </w:p>
     <w:p>
@@ -550,7 +562,10 @@
         </w:numPr>
       </w:pPr>
       <w:r>
-        <w:t>La aplicación le debe preguntar al administrador si está seguro que desea guardar los cambios de la película ya que ya existe una con esos datos.</w:t>
+        <w:t>La película no debe aparecer más en la lista de la cartelera</w:t>
+      </w:r>
+      <w:r>
+        <w:t>.</w:t>
       </w:r>
     </w:p>
     <w:p>
@@ -575,7 +590,13 @@
         </w:numPr>
       </w:pPr>
       <w:r>
-        <w:t>El administrador llena los campos con los datos de la película. El nombre de la película es idéntico al de una ya creada.</w:t>
+        <w:t xml:space="preserve">El administrador </w:t>
+      </w:r>
+      <w:r>
+        <w:t>entra al menú de cartelera</w:t>
+      </w:r>
+      <w:r>
+        <w:t>.</w:t>
       </w:r>
     </w:p>
     <w:p>
@@ -587,7 +608,10 @@
         </w:numPr>
       </w:pPr>
       <w:r>
-        <w:t xml:space="preserve">Luego hace </w:t>
+        <w:t xml:space="preserve">Luego </w:t>
+      </w:r>
+      <w:r>
+        <w:t xml:space="preserve">navega por las páginas de la misma hasta elegir una película y hace </w:t>
       </w:r>
       <w:proofErr w:type="spellStart"/>
       <w:r>
@@ -598,7 +622,10 @@
       </w:r>
       <w:proofErr w:type="spellEnd"/>
       <w:r>
-        <w:t xml:space="preserve"> en el botón “Guardar cambios”.</w:t>
+        <w:t xml:space="preserve"> en el botón de eliminar que está al lado del botón de edición</w:t>
+      </w:r>
+      <w:r>
+        <w:t>.</w:t>
       </w:r>
     </w:p>
     <w:p>
@@ -610,7 +637,19 @@
         </w:numPr>
       </w:pPr>
       <w:r>
-        <w:t>Aparece un mensaje de confirmación y se le indica que la película ya existe.</w:t>
+        <w:t>Aparece un mensaje de confirmación.</w:t>
+      </w:r>
+    </w:p>
+    <w:p>
+      <w:pPr>
+        <w:pStyle w:val="Prrafodelista"/>
+        <w:numPr>
+          <w:ilvl w:val="0"/>
+          <w:numId w:val="8"/>
+        </w:numPr>
+      </w:pPr>
+      <w:r>
+        <w:t>Al afirmar la acción la película desaparece de la lista y de la base de datos.</w:t>
       </w:r>
     </w:p>
     <w:sectPr>

</xml_diff>